<commit_message>
introduction select where and or not
introduction select where and or not
</commit_message>
<xml_diff>
--- a/MySql/MySql 1121.docx
+++ b/MySql/MySql 1121.docx
@@ -12,21 +12,7 @@
         <w:rPr>
           <w:lang w:val="en-US"/>
         </w:rPr>
-        <w:t xml:space="preserve">How to Start </w:t>
-      </w:r>
-      <w:proofErr w:type="spellStart"/>
-      <w:r>
-        <w:rPr>
-          <w:lang w:val="en-US"/>
-        </w:rPr>
-        <w:t>MySql</w:t>
-      </w:r>
-      <w:proofErr w:type="spellEnd"/>
-      <w:r>
-        <w:rPr>
-          <w:lang w:val="en-US"/>
-        </w:rPr>
-        <w:t xml:space="preserve"> Server</w:t>
+        <w:t>How to Start MySql Server</w:t>
       </w:r>
     </w:p>
     <w:p>
@@ -74,30 +60,8 @@
         <w:rPr>
           <w:lang w:val="en-US"/>
         </w:rPr>
-        <w:t xml:space="preserve">From Control panel you need to start two services </w:t>
-      </w:r>
-      <w:proofErr w:type="spellStart"/>
-      <w:r>
-        <w:rPr>
-          <w:lang w:val="en-US"/>
-        </w:rPr>
-        <w:t>apache</w:t>
-      </w:r>
-      <w:proofErr w:type="spellEnd"/>
-      <w:r>
-        <w:rPr>
-          <w:lang w:val="en-US"/>
-        </w:rPr>
-        <w:t xml:space="preserve">, </w:t>
-      </w:r>
-      <w:proofErr w:type="spellStart"/>
-      <w:r>
-        <w:rPr>
-          <w:lang w:val="en-US"/>
-        </w:rPr>
-        <w:t>mysql</w:t>
-      </w:r>
-      <w:proofErr w:type="spellEnd"/>
+        <w:t>From Control panel you need to start two services apache, mysql</w:t>
+      </w:r>
     </w:p>
     <w:p>
       <w:pPr>
@@ -137,21 +101,7 @@
         <w:rPr>
           <w:lang w:val="en-US"/>
         </w:rPr>
-        <w:t xml:space="preserve">Now you are connected with </w:t>
-      </w:r>
-      <w:proofErr w:type="spellStart"/>
-      <w:r>
-        <w:rPr>
-          <w:lang w:val="en-US"/>
-        </w:rPr>
-        <w:t>MySql</w:t>
-      </w:r>
-      <w:proofErr w:type="spellEnd"/>
-      <w:r>
-        <w:rPr>
-          <w:lang w:val="en-US"/>
-        </w:rPr>
-        <w:t xml:space="preserve"> server home page</w:t>
+        <w:t>Now you are connected with MySql server home page</w:t>
       </w:r>
     </w:p>
     <w:p>
@@ -391,15 +341,7 @@
         <w:spacing w:before="100" w:beforeAutospacing="1" w:after="100" w:afterAutospacing="1" w:line="240" w:lineRule="auto"/>
       </w:pPr>
       <w:r>
-        <w:t xml:space="preserve">MySQL is named after co-founder Monty </w:t>
-      </w:r>
-      <w:proofErr w:type="spellStart"/>
-      <w:r>
-        <w:t>Widenius's</w:t>
-      </w:r>
-      <w:proofErr w:type="spellEnd"/>
-      <w:r>
-        <w:t xml:space="preserve"> daughter: My</w:t>
+        <w:t>MySQL is named after co-founder Monty Widenius's daughter: My</w:t>
       </w:r>
     </w:p>
     <w:p>
@@ -441,15 +383,7 @@
         <w:spacing w:before="100" w:beforeAutospacing="1" w:after="100" w:afterAutospacing="1" w:line="240" w:lineRule="auto"/>
       </w:pPr>
       <w:r>
-        <w:t xml:space="preserve">Content Management Systems like WordPress, Drupal, Joomla!, </w:t>
-      </w:r>
-      <w:proofErr w:type="spellStart"/>
-      <w:r>
-        <w:t>Contao</w:t>
-      </w:r>
-      <w:proofErr w:type="spellEnd"/>
-      <w:r>
-        <w:t>, etc.</w:t>
+        <w:t>Content Management Systems like WordPress, Drupal, Joomla!, Contao, etc.</w:t>
       </w:r>
     </w:p>
     <w:p>
@@ -706,39 +640,7 @@
         <w:pStyle w:val="intro"/>
       </w:pPr>
       <w:r>
-        <w:t xml:space="preserve">The columns in the "Customers" table above are: </w:t>
-      </w:r>
-      <w:proofErr w:type="spellStart"/>
-      <w:r>
-        <w:t>CustomerID</w:t>
-      </w:r>
-      <w:proofErr w:type="spellEnd"/>
-      <w:r>
-        <w:t xml:space="preserve">, </w:t>
-      </w:r>
-      <w:proofErr w:type="spellStart"/>
-      <w:r>
-        <w:t>CustomerName</w:t>
-      </w:r>
-      <w:proofErr w:type="spellEnd"/>
-      <w:r>
-        <w:t xml:space="preserve">, </w:t>
-      </w:r>
-      <w:proofErr w:type="spellStart"/>
-      <w:r>
-        <w:t>ContactName</w:t>
-      </w:r>
-      <w:proofErr w:type="spellEnd"/>
-      <w:r>
-        <w:t xml:space="preserve">, Address, City, </w:t>
-      </w:r>
-      <w:proofErr w:type="spellStart"/>
-      <w:r>
-        <w:t>PostalCode</w:t>
-      </w:r>
-      <w:proofErr w:type="spellEnd"/>
-      <w:r>
-        <w:t xml:space="preserve"> and Country. The table has 5 records (rows).</w:t>
+        <w:t>The columns in the "Customers" table above are: CustomerID, CustomerName, ContactName, Address, City, PostalCode and Country. The table has 5 records (rows).</w:t>
       </w:r>
     </w:p>
     <w:p>
@@ -846,15 +748,7 @@
     </w:p>
     <w:p>
       <w:r>
-        <w:t xml:space="preserve">The relationship between the "Customers" table and the "Orders" table is the </w:t>
-      </w:r>
-      <w:proofErr w:type="spellStart"/>
-      <w:r>
-        <w:t>CustomerID</w:t>
-      </w:r>
-      <w:proofErr w:type="spellEnd"/>
-      <w:r>
-        <w:t xml:space="preserve"> column:</w:t>
+        <w:t>The relationship between the "Customers" table and the "Orders" table is the CustomerID column:</w:t>
       </w:r>
     </w:p>
     <w:p>
@@ -925,15 +819,7 @@
         <w:pStyle w:val="NormalWeb"/>
       </w:pPr>
       <w:r>
-        <w:t xml:space="preserve">The relationship between the "Orders" table and the "Shippers" table is the </w:t>
-      </w:r>
-      <w:proofErr w:type="spellStart"/>
-      <w:r>
-        <w:t>ShipperID</w:t>
-      </w:r>
-      <w:proofErr w:type="spellEnd"/>
-      <w:r>
-        <w:t xml:space="preserve"> column:</w:t>
+        <w:t>The relationship between the "Orders" table and the "Shippers" table is the ShipperID column:</w:t>
       </w:r>
     </w:p>
     <w:p>
@@ -1416,15 +1302,7 @@
       </w:pPr>
       <w:r>
         <w:lastRenderedPageBreak/>
-        <w:t xml:space="preserve">Before continue with </w:t>
-      </w:r>
-      <w:proofErr w:type="spellStart"/>
-      <w:r>
-        <w:t>MySql</w:t>
-      </w:r>
-      <w:proofErr w:type="spellEnd"/>
-      <w:r>
-        <w:t xml:space="preserve"> you need to create sample database and add some data in it.</w:t>
+        <w:t>Before continue with MySql you need to create sample database and add some data in it.</w:t>
       </w:r>
     </w:p>
     <w:p>
@@ -1674,7 +1552,6 @@
         </w:rPr>
         <w:t xml:space="preserve"> </w:t>
       </w:r>
-      <w:proofErr w:type="spellStart"/>
       <w:r>
         <w:rPr>
           <w:rStyle w:val="Emphasis"/>
@@ -1682,7 +1559,6 @@
         </w:rPr>
         <w:t>table_name</w:t>
       </w:r>
-      <w:proofErr w:type="spellEnd"/>
       <w:r>
         <w:rPr>
           <w:rStyle w:val="sqlcolor"/>
@@ -1728,7 +1604,6 @@
         </w:rPr>
         <w:t xml:space="preserve"> </w:t>
       </w:r>
-      <w:proofErr w:type="spellStart"/>
       <w:r>
         <w:rPr>
           <w:rStyle w:val="Emphasis"/>
@@ -1736,7 +1611,6 @@
         </w:rPr>
         <w:t>table_name</w:t>
       </w:r>
-      <w:proofErr w:type="spellEnd"/>
       <w:r>
         <w:rPr>
           <w:rStyle w:val="sqlcolor"/>
@@ -1762,35 +1636,7 @@
         <w:rPr>
           <w:lang w:val="en-US"/>
         </w:rPr>
-        <w:t xml:space="preserve">SELECT roll, </w:t>
-      </w:r>
-      <w:proofErr w:type="spellStart"/>
-      <w:r>
-        <w:rPr>
-          <w:lang w:val="en-US"/>
-        </w:rPr>
-        <w:t>fname</w:t>
-      </w:r>
-      <w:proofErr w:type="spellEnd"/>
-      <w:r>
-        <w:rPr>
-          <w:lang w:val="en-US"/>
-        </w:rPr>
-        <w:t xml:space="preserve">, </w:t>
-      </w:r>
-      <w:proofErr w:type="spellStart"/>
-      <w:r>
-        <w:rPr>
-          <w:lang w:val="en-US"/>
-        </w:rPr>
-        <w:t>lname</w:t>
-      </w:r>
-      <w:proofErr w:type="spellEnd"/>
-      <w:r>
-        <w:rPr>
-          <w:lang w:val="en-US"/>
-        </w:rPr>
-        <w:t>, city from students</w:t>
+        <w:t>SELECT roll, fname, lname, city from students</w:t>
       </w:r>
     </w:p>
     <w:p>
@@ -1937,7 +1783,6 @@
         </w:rPr>
         <w:t xml:space="preserve"> </w:t>
       </w:r>
-      <w:proofErr w:type="spellStart"/>
       <w:r>
         <w:rPr>
           <w:rStyle w:val="Emphasis"/>
@@ -1945,7 +1790,6 @@
         </w:rPr>
         <w:t>table_name</w:t>
       </w:r>
-      <w:proofErr w:type="spellEnd"/>
       <w:r>
         <w:rPr>
           <w:rStyle w:val="sqlcolor"/>
@@ -1979,31 +1823,7 @@
     </w:p>
     <w:p>
       <w:r>
-        <w:t xml:space="preserve">SELECT roll, </w:t>
-      </w:r>
-      <w:proofErr w:type="spellStart"/>
-      <w:r>
-        <w:t>fname</w:t>
-      </w:r>
-      <w:proofErr w:type="spellEnd"/>
-      <w:r>
-        <w:t xml:space="preserve">, </w:t>
-      </w:r>
-      <w:proofErr w:type="spellStart"/>
-      <w:r>
-        <w:t>lname</w:t>
-      </w:r>
-      <w:proofErr w:type="spellEnd"/>
-      <w:r>
-        <w:t xml:space="preserve">, </w:t>
-      </w:r>
-      <w:proofErr w:type="spellStart"/>
-      <w:r>
-        <w:t>dateofbirth</w:t>
-      </w:r>
-      <w:proofErr w:type="spellEnd"/>
-      <w:r>
-        <w:t xml:space="preserve"> from students</w:t>
+        <w:t>SELECT roll, fname, lname, dateofbirth from students</w:t>
       </w:r>
     </w:p>
     <w:p>
@@ -2059,15 +1879,7 @@
         <w:pStyle w:val="NormalWeb"/>
       </w:pPr>
       <w:r>
-        <w:t xml:space="preserve">It is used to extract only those records that </w:t>
-      </w:r>
-      <w:proofErr w:type="spellStart"/>
-      <w:r>
-        <w:t>fulfill</w:t>
-      </w:r>
-      <w:proofErr w:type="spellEnd"/>
-      <w:r>
-        <w:t xml:space="preserve"> a specified condition.</w:t>
+        <w:t>It is used to extract only those records that fulfill a specified condition.</w:t>
       </w:r>
     </w:p>
     <w:p>
@@ -2140,7 +1952,6 @@
         </w:rPr>
         <w:t xml:space="preserve"> </w:t>
       </w:r>
-      <w:proofErr w:type="spellStart"/>
       <w:r>
         <w:rPr>
           <w:rStyle w:val="Emphasis"/>
@@ -2155,7 +1966,6 @@
         </w:rPr>
         <w:t>WHERE</w:t>
       </w:r>
-      <w:proofErr w:type="spellEnd"/>
       <w:r>
         <w:rPr>
           <w:rStyle w:val="sqlcolor"/>
@@ -2180,89 +1990,17 @@
     </w:p>
     <w:p>
       <w:r>
-        <w:t xml:space="preserve">SELECT roll, </w:t>
-      </w:r>
-      <w:proofErr w:type="spellStart"/>
-      <w:r>
-        <w:t>fname</w:t>
-      </w:r>
-      <w:proofErr w:type="spellEnd"/>
-      <w:r>
-        <w:t xml:space="preserve">, </w:t>
-      </w:r>
-      <w:proofErr w:type="spellStart"/>
-      <w:r>
-        <w:t>lname</w:t>
-      </w:r>
-      <w:proofErr w:type="spellEnd"/>
-      <w:r>
-        <w:t xml:space="preserve">, </w:t>
-      </w:r>
-      <w:proofErr w:type="spellStart"/>
-      <w:r>
-        <w:t>dateofbirth</w:t>
-      </w:r>
-      <w:proofErr w:type="spellEnd"/>
-      <w:r>
-        <w:t xml:space="preserve"> from students WHERE roll = 1;</w:t>
-      </w:r>
-    </w:p>
-    <w:p>
-      <w:r>
-        <w:t xml:space="preserve">SELECT roll, </w:t>
-      </w:r>
-      <w:proofErr w:type="spellStart"/>
-      <w:r>
-        <w:t>fname</w:t>
-      </w:r>
-      <w:proofErr w:type="spellEnd"/>
-      <w:r>
-        <w:t xml:space="preserve">, </w:t>
-      </w:r>
-      <w:proofErr w:type="spellStart"/>
-      <w:r>
-        <w:t>lname</w:t>
-      </w:r>
-      <w:proofErr w:type="spellEnd"/>
-      <w:r>
-        <w:t xml:space="preserve">, </w:t>
-      </w:r>
-      <w:proofErr w:type="spellStart"/>
-      <w:r>
-        <w:t>dateofbirth</w:t>
-      </w:r>
-      <w:proofErr w:type="spellEnd"/>
-      <w:r>
-        <w:t xml:space="preserve"> from students WHERE roll &gt; 5;</w:t>
-      </w:r>
-    </w:p>
-    <w:p>
-      <w:r>
-        <w:t xml:space="preserve">SELECT roll, </w:t>
-      </w:r>
-      <w:proofErr w:type="spellStart"/>
-      <w:r>
-        <w:t>fname</w:t>
-      </w:r>
-      <w:proofErr w:type="spellEnd"/>
-      <w:r>
-        <w:t xml:space="preserve">, </w:t>
-      </w:r>
-      <w:proofErr w:type="spellStart"/>
-      <w:r>
-        <w:t>lname</w:t>
-      </w:r>
-      <w:proofErr w:type="spellEnd"/>
-      <w:r>
-        <w:t xml:space="preserve">, </w:t>
-      </w:r>
-      <w:proofErr w:type="spellStart"/>
-      <w:r>
-        <w:t>dateofbirth</w:t>
-      </w:r>
-      <w:proofErr w:type="spellEnd"/>
-      <w:r>
-        <w:t xml:space="preserve"> from students WHERE not roll &gt; 5;</w:t>
+        <w:t>SELECT roll, fname, lname, dateofbirth from students WHERE roll = 1;</w:t>
+      </w:r>
+    </w:p>
+    <w:p>
+      <w:r>
+        <w:t>SELECT roll, fname, lname, dateofbirth from students WHERE roll &gt; 5;</w:t>
+      </w:r>
+    </w:p>
+    <w:p>
+      <w:r>
+        <w:t>SELECT roll, fname, lname, dateofbirth from students WHERE not roll &gt; 5;</w:t>
       </w:r>
     </w:p>
     <w:p>
@@ -2318,41 +2056,17 @@
     </w:p>
     <w:p>
       <w:r>
-        <w:t>SELECT * from students WHERE city = '</w:t>
-      </w:r>
-      <w:proofErr w:type="spellStart"/>
-      <w:r>
-        <w:t>rajkot</w:t>
-      </w:r>
-      <w:proofErr w:type="spellEnd"/>
-      <w:r>
-        <w:t>'</w:t>
-      </w:r>
-    </w:p>
-    <w:p>
-      <w:r>
-        <w:t>SELECT * from students WHERE not city = '</w:t>
-      </w:r>
-      <w:proofErr w:type="spellStart"/>
-      <w:r>
-        <w:t>rajkot</w:t>
-      </w:r>
-      <w:proofErr w:type="spellEnd"/>
-      <w:r>
-        <w:t>';</w:t>
-      </w:r>
-    </w:p>
-    <w:p>
-      <w:r>
-        <w:t>SELECT * from students WHERE city &lt;&gt; "</w:t>
-      </w:r>
-      <w:proofErr w:type="spellStart"/>
-      <w:r>
-        <w:t>rajkot</w:t>
-      </w:r>
-      <w:proofErr w:type="spellEnd"/>
-      <w:r>
-        <w:t>";</w:t>
+        <w:t>SELECT * from students WHERE city = 'rajkot'</w:t>
+      </w:r>
+    </w:p>
+    <w:p>
+      <w:r>
+        <w:t>SELECT * from students WHERE not city = 'rajkot';</w:t>
+      </w:r>
+    </w:p>
+    <w:p>
+      <w:r>
+        <w:t>SELECT * from students WHERE city &lt;&gt; "rajkot";</w:t>
       </w:r>
     </w:p>
     <w:p>
@@ -2390,21 +2104,7 @@
         <w:rPr>
           <w:color w:val="FF0000"/>
         </w:rPr>
-        <w:t xml:space="preserve">SELECT * from students WHERE not city = </w:t>
-      </w:r>
-      <w:proofErr w:type="spellStart"/>
-      <w:r>
-        <w:rPr>
-          <w:color w:val="FF0000"/>
-        </w:rPr>
-        <w:t>rajkot</w:t>
-      </w:r>
-      <w:proofErr w:type="spellEnd"/>
-      <w:r>
-        <w:rPr>
-          <w:color w:val="FF0000"/>
-        </w:rPr>
-        <w:t>;</w:t>
+        <w:t>SELECT * from students WHERE not city = rajkot;</w:t>
       </w:r>
     </w:p>
     <w:p>
@@ -2514,15 +2214,7 @@
         <w:t>AND</w:t>
       </w:r>
       <w:r>
-        <w:t xml:space="preserve"> </w:t>
-      </w:r>
-      <w:proofErr w:type="spellStart"/>
-      <w:r>
-        <w:t>and</w:t>
-      </w:r>
-      <w:proofErr w:type="spellEnd"/>
-      <w:r>
-        <w:t xml:space="preserve"> </w:t>
+        <w:t xml:space="preserve"> and </w:t>
       </w:r>
       <w:r>
         <w:rPr>
@@ -2777,7 +2469,6 @@
         </w:rPr>
         <w:t xml:space="preserve"> </w:t>
       </w:r>
-      <w:proofErr w:type="spellStart"/>
       <w:r>
         <w:rPr>
           <w:rStyle w:val="Emphasis"/>
@@ -2785,7 +2476,6 @@
         </w:rPr>
         <w:t>table_name</w:t>
       </w:r>
-      <w:proofErr w:type="spellEnd"/>
       <w:r>
         <w:rPr>
           <w:color w:val="000000"/>
@@ -2989,7 +2679,6 @@
         </w:rPr>
         <w:t xml:space="preserve"> </w:t>
       </w:r>
-      <w:proofErr w:type="spellStart"/>
       <w:r>
         <w:rPr>
           <w:rStyle w:val="Emphasis"/>
@@ -2997,7 +2686,6 @@
         </w:rPr>
         <w:t>table_name</w:t>
       </w:r>
-      <w:proofErr w:type="spellEnd"/>
       <w:r>
         <w:rPr>
           <w:color w:val="000000"/>
@@ -3094,15 +2782,7 @@
         <w:pStyle w:val="NormalWeb"/>
       </w:pPr>
       <w:r>
-        <w:t>SELECT * from students WHERE city = '</w:t>
-      </w:r>
-      <w:proofErr w:type="spellStart"/>
-      <w:r>
-        <w:t>surat</w:t>
-      </w:r>
-      <w:proofErr w:type="spellEnd"/>
-      <w:r>
-        <w:t>' or city = 'Rajkot';</w:t>
+        <w:t>SELECT * from students WHERE city = 'surat' or city = 'Rajkot';</w:t>
       </w:r>
     </w:p>
     <w:p>
@@ -3169,7 +2849,6 @@
         </w:rPr>
         <w:t xml:space="preserve"> </w:t>
       </w:r>
-      <w:proofErr w:type="spellStart"/>
       <w:r>
         <w:rPr>
           <w:rStyle w:val="Emphasis"/>
@@ -3177,7 +2856,6 @@
         </w:rPr>
         <w:t>table_name</w:t>
       </w:r>
-      <w:proofErr w:type="spellEnd"/>
       <w:r>
         <w:rPr>
           <w:color w:val="000000"/>
@@ -3232,15 +2910,7 @@
         <w:pStyle w:val="NormalWeb"/>
       </w:pPr>
       <w:r>
-        <w:t>SELECT * from students WHERE not (city = '</w:t>
-      </w:r>
-      <w:proofErr w:type="spellStart"/>
-      <w:r>
-        <w:t>surat</w:t>
-      </w:r>
-      <w:proofErr w:type="spellEnd"/>
-      <w:r>
-        <w:t>' or  city = 'Rajkot');</w:t>
+        <w:t>SELECT * from students WHERE not (city = 'surat' or  city = 'Rajkot');</w:t>
       </w:r>
     </w:p>
     <w:p>
@@ -3296,23 +2966,7 @@
         <w:pStyle w:val="NormalWeb"/>
       </w:pPr>
       <w:r>
-        <w:t>SELECT * from students WHERE roll = 1 and (city = '</w:t>
-      </w:r>
-      <w:proofErr w:type="spellStart"/>
-      <w:r>
-        <w:t>surat</w:t>
-      </w:r>
-      <w:proofErr w:type="spellEnd"/>
-      <w:r>
-        <w:t>' or  city = 'Rajkot' or city = '</w:t>
-      </w:r>
-      <w:proofErr w:type="spellStart"/>
-      <w:r>
-        <w:t>morbi</w:t>
-      </w:r>
-      <w:proofErr w:type="spellEnd"/>
-      <w:r>
-        <w:t>');</w:t>
+        <w:t>SELECT * from students WHERE roll = 1 and (city = 'surat' or  city = 'Rajkot' or city = 'morbi');</w:t>
       </w:r>
     </w:p>
     <w:p>
@@ -3321,6 +2975,9 @@
       </w:pPr>
       <w:r>
         <w:t>SELECT * from students WHERE roll = 1 or roll = 5 and city = 'Rajkot';</w:t>
+      </w:r>
+      <w:r>
+        <w:t>s</w:t>
       </w:r>
     </w:p>
     <w:p>

</xml_diff>